<commit_message>
part iof html for ms
</commit_message>
<xml_diff>
--- a/ms/Content.docx
+++ b/ms/Content.docx
@@ -189,6 +189,373 @@
           <w:sz w:val="24"/>
           <w:szCs w:val="24"/>
         </w:rPr>
+        <w:t xml:space="preserve">Age Rating: </w:t>
+      </w:r>
+      <w:r>
+        <w:rPr>
+          <w:rFonts w:ascii="Times New Roman" w:hAnsi="Times New Roman" w:cs="Times New Roman"/>
+          <w:sz w:val="24"/>
+          <w:szCs w:val="24"/>
+        </w:rPr>
+        <w:t>15-</w:t>
+      </w:r>
+      <w:r>
+        <w:rPr>
+          <w:rFonts w:ascii="Times New Roman" w:hAnsi="Times New Roman" w:cs="Times New Roman"/>
+          <w:sz w:val="24"/>
+          <w:szCs w:val="24"/>
+        </w:rPr>
+        <w:t>16+</w:t>
+      </w:r>
+    </w:p>
+    <w:p>
+      <w:pPr>
+        <w:rPr>
+          <w:rFonts w:ascii="Times New Roman" w:hAnsi="Times New Roman" w:cs="Times New Roman"/>
+          <w:sz w:val="24"/>
+          <w:szCs w:val="24"/>
+        </w:rPr>
+      </w:pPr>
+      <w:r>
+        <w:rPr>
+          <w:rFonts w:ascii="Times New Roman" w:hAnsi="Times New Roman" w:cs="Times New Roman"/>
+          <w:sz w:val="24"/>
+          <w:szCs w:val="24"/>
+        </w:rPr>
+        <w:t>Explanation:</w:t>
+      </w:r>
+      <w:r>
+        <w:rPr>
+          <w:rFonts w:ascii="Times New Roman" w:hAnsi="Times New Roman" w:cs="Times New Roman"/>
+          <w:sz w:val="24"/>
+          <w:szCs w:val="24"/>
+        </w:rPr>
+        <w:t xml:space="preserve"> I would say this book is better fit for older teenagers as firstly t</w:t>
+      </w:r>
+      <w:r>
+        <w:rPr>
+          <w:rFonts w:ascii="Times New Roman" w:hAnsi="Times New Roman" w:cs="Times New Roman"/>
+          <w:sz w:val="24"/>
+          <w:szCs w:val="24"/>
+        </w:rPr>
+        <w:t>he</w:t>
+      </w:r>
+      <w:r>
+        <w:rPr>
+          <w:rFonts w:ascii="Times New Roman" w:hAnsi="Times New Roman" w:cs="Times New Roman"/>
+          <w:sz w:val="24"/>
+          <w:szCs w:val="24"/>
+        </w:rPr>
+        <w:t xml:space="preserve"> main </w:t>
+      </w:r>
+      <w:r>
+        <w:rPr>
+          <w:rFonts w:ascii="Times New Roman" w:hAnsi="Times New Roman" w:cs="Times New Roman"/>
+          <w:sz w:val="24"/>
+          <w:szCs w:val="24"/>
+        </w:rPr>
+        <w:t xml:space="preserve">characters are both adults post college </w:t>
+      </w:r>
+      <w:r>
+        <w:rPr>
+          <w:rFonts w:ascii="Times New Roman" w:hAnsi="Times New Roman" w:cs="Times New Roman"/>
+          <w:sz w:val="24"/>
+          <w:szCs w:val="24"/>
+        </w:rPr>
+        <w:t>education.</w:t>
+      </w:r>
+      <w:r>
+        <w:rPr>
+          <w:rFonts w:ascii="Times New Roman" w:hAnsi="Times New Roman" w:cs="Times New Roman"/>
+          <w:sz w:val="24"/>
+          <w:szCs w:val="24"/>
+        </w:rPr>
+        <w:t xml:space="preserve"> This book is clean as there is no swearing or dirty scenes, so if could be shared with a little more youthful audience. However, part of the plot deals with conversion to the Church of Jesus Christ of Latter-Day Saints, how non-member family may handle it and CIA work including bombs, threats, death threats, weapons, secret keeping, and lying. Those topics may be better suited for readers closer to 15 or 16 would could better handle both of those topics and adventure.</w:t>
+      </w:r>
+    </w:p>
+    <w:p>
+      <w:pPr>
+        <w:rPr>
+          <w:rFonts w:ascii="Times New Roman" w:hAnsi="Times New Roman" w:cs="Times New Roman"/>
+          <w:sz w:val="24"/>
+          <w:szCs w:val="24"/>
+        </w:rPr>
+      </w:pPr>
+      <w:r>
+        <w:rPr>
+          <w:rFonts w:ascii="Times New Roman" w:hAnsi="Times New Roman" w:cs="Times New Roman"/>
+          <w:sz w:val="24"/>
+          <w:szCs w:val="24"/>
+        </w:rPr>
+        <w:t>Summary:</w:t>
+      </w:r>
+      <w:r>
+        <w:rPr>
+          <w:rFonts w:ascii="Times New Roman" w:hAnsi="Times New Roman" w:cs="Times New Roman"/>
+          <w:sz w:val="24"/>
+          <w:szCs w:val="24"/>
+        </w:rPr>
+        <w:t xml:space="preserve">  </w:t>
+      </w:r>
+      <w:r>
+        <w:rPr>
+          <w:rFonts w:ascii="Times New Roman" w:hAnsi="Times New Roman" w:cs="Times New Roman"/>
+          <w:sz w:val="24"/>
+          <w:szCs w:val="24"/>
+        </w:rPr>
+        <w:t>Jennes</w:t>
+      </w:r>
+    </w:p>
+    <w:p>
+      <w:pPr>
+        <w:rPr>
+          <w:rFonts w:ascii="Times New Roman" w:hAnsi="Times New Roman" w:cs="Times New Roman"/>
+          <w:sz w:val="24"/>
+          <w:szCs w:val="24"/>
+        </w:rPr>
+      </w:pPr>
+      <w:r>
+        <w:rPr>
+          <w:rFonts w:ascii="Times New Roman" w:hAnsi="Times New Roman" w:cs="Times New Roman"/>
+          <w:sz w:val="24"/>
+          <w:szCs w:val="24"/>
+        </w:rPr>
+        <w:t>Review:</w:t>
+      </w:r>
+    </w:p>
+    <w:p>
+      <w:pPr>
+        <w:rPr>
+          <w:rFonts w:ascii="Times New Roman" w:hAnsi="Times New Roman" w:cs="Times New Roman"/>
+          <w:sz w:val="24"/>
+          <w:szCs w:val="24"/>
+        </w:rPr>
+      </w:pPr>
+      <w:r>
+        <w:rPr>
+          <w:rFonts w:ascii="Times New Roman" w:hAnsi="Times New Roman" w:cs="Times New Roman"/>
+          <w:sz w:val="24"/>
+          <w:szCs w:val="24"/>
+        </w:rPr>
+        <w:t>Tags:</w:t>
+      </w:r>
+      <w:r>
+        <w:rPr>
+          <w:rFonts w:ascii="Times New Roman" w:hAnsi="Times New Roman" w:cs="Times New Roman"/>
+          <w:sz w:val="24"/>
+          <w:szCs w:val="24"/>
+        </w:rPr>
+        <w:t xml:space="preserve"> Romance</w:t>
+      </w:r>
+    </w:p>
+    <w:p>
+      <w:pPr>
+        <w:rPr>
+          <w:rFonts w:ascii="Times New Roman" w:hAnsi="Times New Roman" w:cs="Times New Roman"/>
+          <w:sz w:val="24"/>
+          <w:szCs w:val="24"/>
+        </w:rPr>
+      </w:pPr>
+    </w:p>
+    <w:p>
+      <w:pPr>
+        <w:rPr>
+          <w:rFonts w:ascii="Times New Roman" w:hAnsi="Times New Roman" w:cs="Times New Roman"/>
+          <w:sz w:val="24"/>
+          <w:szCs w:val="24"/>
+          <w:u w:val="single"/>
+        </w:rPr>
+      </w:pPr>
+      <w:r>
+        <w:rPr>
+          <w:rFonts w:ascii="Times New Roman" w:hAnsi="Times New Roman" w:cs="Times New Roman"/>
+          <w:sz w:val="24"/>
+          <w:szCs w:val="24"/>
+          <w:u w:val="single"/>
+        </w:rPr>
+        <w:t xml:space="preserve">Review </w:t>
+      </w:r>
+      <w:r>
+        <w:rPr>
+          <w:rFonts w:ascii="Times New Roman" w:hAnsi="Times New Roman" w:cs="Times New Roman"/>
+          <w:sz w:val="24"/>
+          <w:szCs w:val="24"/>
+          <w:u w:val="single"/>
+        </w:rPr>
+        <w:t>2</w:t>
+      </w:r>
+    </w:p>
+    <w:p>
+      <w:pPr>
+        <w:rPr>
+          <w:rFonts w:ascii="Times New Roman" w:hAnsi="Times New Roman" w:cs="Times New Roman"/>
+          <w:sz w:val="24"/>
+          <w:szCs w:val="24"/>
+        </w:rPr>
+      </w:pPr>
+      <w:r>
+        <w:rPr>
+          <w:rFonts w:ascii="Times New Roman" w:hAnsi="Times New Roman" w:cs="Times New Roman"/>
+          <w:sz w:val="24"/>
+          <w:szCs w:val="24"/>
+        </w:rPr>
+        <w:t>The Cruel Prince by Holly Black</w:t>
+      </w:r>
+    </w:p>
+    <w:p>
+      <w:pPr>
+        <w:rPr>
+          <w:rFonts w:ascii="Times New Roman" w:hAnsi="Times New Roman" w:cs="Times New Roman"/>
+          <w:sz w:val="24"/>
+          <w:szCs w:val="24"/>
+        </w:rPr>
+      </w:pPr>
+      <w:r>
+        <w:rPr>
+          <w:rFonts w:ascii="Times New Roman" w:hAnsi="Times New Roman" w:cs="Times New Roman"/>
+          <w:sz w:val="24"/>
+          <w:szCs w:val="24"/>
+        </w:rPr>
+        <w:t>Age Rating: 13+</w:t>
+      </w:r>
+    </w:p>
+    <w:p>
+      <w:pPr>
+        <w:rPr>
+          <w:rFonts w:ascii="Times New Roman" w:hAnsi="Times New Roman" w:cs="Times New Roman"/>
+          <w:sz w:val="24"/>
+          <w:szCs w:val="24"/>
+        </w:rPr>
+      </w:pPr>
+      <w:r>
+        <w:rPr>
+          <w:rFonts w:ascii="Times New Roman" w:hAnsi="Times New Roman" w:cs="Times New Roman"/>
+          <w:sz w:val="24"/>
+          <w:szCs w:val="24"/>
+        </w:rPr>
+        <w:lastRenderedPageBreak/>
+        <w:t>Explanation:</w:t>
+      </w:r>
+    </w:p>
+    <w:p>
+      <w:pPr>
+        <w:rPr>
+          <w:rFonts w:ascii="Times New Roman" w:hAnsi="Times New Roman" w:cs="Times New Roman"/>
+          <w:sz w:val="24"/>
+          <w:szCs w:val="24"/>
+        </w:rPr>
+      </w:pPr>
+      <w:r>
+        <w:rPr>
+          <w:rFonts w:ascii="Times New Roman" w:hAnsi="Times New Roman" w:cs="Times New Roman"/>
+          <w:sz w:val="24"/>
+          <w:szCs w:val="24"/>
+        </w:rPr>
+        <w:t>Summary: Living in Faerie is never easy, especially not as a human. Jude Duarte began her life in this magical land at age 7</w:t>
+      </w:r>
+    </w:p>
+    <w:p>
+      <w:pPr>
+        <w:rPr>
+          <w:rFonts w:ascii="Times New Roman" w:hAnsi="Times New Roman" w:cs="Times New Roman"/>
+          <w:sz w:val="24"/>
+          <w:szCs w:val="24"/>
+        </w:rPr>
+      </w:pPr>
+      <w:r>
+        <w:rPr>
+          <w:rFonts w:ascii="Times New Roman" w:hAnsi="Times New Roman" w:cs="Times New Roman"/>
+          <w:sz w:val="24"/>
+          <w:szCs w:val="24"/>
+        </w:rPr>
+        <w:t>Review:</w:t>
+      </w:r>
+    </w:p>
+    <w:p>
+      <w:pPr>
+        <w:rPr>
+          <w:rFonts w:ascii="Times New Roman" w:hAnsi="Times New Roman" w:cs="Times New Roman"/>
+          <w:sz w:val="24"/>
+          <w:szCs w:val="24"/>
+        </w:rPr>
+      </w:pPr>
+      <w:r>
+        <w:rPr>
+          <w:rFonts w:ascii="Times New Roman" w:hAnsi="Times New Roman" w:cs="Times New Roman"/>
+          <w:sz w:val="24"/>
+          <w:szCs w:val="24"/>
+        </w:rPr>
+        <w:t>Tags:</w:t>
+      </w:r>
+    </w:p>
+    <w:p>
+      <w:pPr>
+        <w:rPr>
+          <w:rFonts w:ascii="Times New Roman" w:hAnsi="Times New Roman" w:cs="Times New Roman"/>
+          <w:sz w:val="24"/>
+          <w:szCs w:val="24"/>
+        </w:rPr>
+      </w:pPr>
+    </w:p>
+    <w:p>
+      <w:pPr>
+        <w:rPr>
+          <w:rFonts w:ascii="Times New Roman" w:hAnsi="Times New Roman" w:cs="Times New Roman"/>
+          <w:sz w:val="24"/>
+          <w:szCs w:val="24"/>
+          <w:u w:val="single"/>
+        </w:rPr>
+      </w:pPr>
+      <w:r>
+        <w:rPr>
+          <w:rFonts w:ascii="Times New Roman" w:hAnsi="Times New Roman" w:cs="Times New Roman"/>
+          <w:sz w:val="24"/>
+          <w:szCs w:val="24"/>
+          <w:u w:val="single"/>
+        </w:rPr>
+        <w:t xml:space="preserve">Review </w:t>
+      </w:r>
+      <w:r>
+        <w:rPr>
+          <w:rFonts w:ascii="Times New Roman" w:hAnsi="Times New Roman" w:cs="Times New Roman"/>
+          <w:sz w:val="24"/>
+          <w:szCs w:val="24"/>
+          <w:u w:val="single"/>
+        </w:rPr>
+        <w:t>3</w:t>
+      </w:r>
+    </w:p>
+    <w:p>
+      <w:pPr>
+        <w:rPr>
+          <w:rFonts w:ascii="Times New Roman" w:hAnsi="Times New Roman" w:cs="Times New Roman"/>
+          <w:sz w:val="24"/>
+          <w:szCs w:val="24"/>
+        </w:rPr>
+      </w:pPr>
+      <w:r>
+        <w:rPr>
+          <w:rFonts w:ascii="Times New Roman" w:hAnsi="Times New Roman" w:cs="Times New Roman"/>
+          <w:sz w:val="24"/>
+          <w:szCs w:val="24"/>
+        </w:rPr>
+        <w:t>The Cheat Sheet by Sarah Adams</w:t>
+      </w:r>
+    </w:p>
+    <w:p>
+      <w:pPr>
+        <w:rPr>
+          <w:rFonts w:ascii="Times New Roman" w:hAnsi="Times New Roman" w:cs="Times New Roman"/>
+          <w:sz w:val="24"/>
+          <w:szCs w:val="24"/>
+        </w:rPr>
+      </w:pPr>
+      <w:r>
+        <w:rPr>
+          <w:rFonts w:ascii="Times New Roman" w:hAnsi="Times New Roman" w:cs="Times New Roman"/>
+          <w:sz w:val="24"/>
+          <w:szCs w:val="24"/>
+        </w:rPr>
         <w:t>Age Rating: 16+</w:t>
       </w:r>
     </w:p>
@@ -268,282 +635,6 @@
           <w:szCs w:val="24"/>
         </w:rPr>
       </w:pPr>
-    </w:p>
-    <w:p>
-      <w:pPr>
-        <w:rPr>
-          <w:rFonts w:ascii="Times New Roman" w:hAnsi="Times New Roman" w:cs="Times New Roman"/>
-          <w:sz w:val="24"/>
-          <w:szCs w:val="24"/>
-          <w:u w:val="single"/>
-        </w:rPr>
-      </w:pPr>
-      <w:r>
-        <w:rPr>
-          <w:rFonts w:ascii="Times New Roman" w:hAnsi="Times New Roman" w:cs="Times New Roman"/>
-          <w:sz w:val="24"/>
-          <w:szCs w:val="24"/>
-          <w:u w:val="single"/>
-        </w:rPr>
-        <w:t>Review 2</w:t>
-      </w:r>
-    </w:p>
-    <w:p>
-      <w:pPr>
-        <w:rPr>
-          <w:rFonts w:ascii="Times New Roman" w:hAnsi="Times New Roman" w:cs="Times New Roman"/>
-          <w:sz w:val="24"/>
-          <w:szCs w:val="24"/>
-        </w:rPr>
-      </w:pPr>
-      <w:r>
-        <w:rPr>
-          <w:rFonts w:ascii="Times New Roman" w:hAnsi="Times New Roman" w:cs="Times New Roman"/>
-          <w:sz w:val="24"/>
-          <w:szCs w:val="24"/>
-        </w:rPr>
-        <w:t>The Cheat Sheet by Sarah Adams</w:t>
-      </w:r>
-    </w:p>
-    <w:p>
-      <w:pPr>
-        <w:rPr>
-          <w:rFonts w:ascii="Times New Roman" w:hAnsi="Times New Roman" w:cs="Times New Roman"/>
-          <w:sz w:val="24"/>
-          <w:szCs w:val="24"/>
-        </w:rPr>
-      </w:pPr>
-      <w:r>
-        <w:rPr>
-          <w:rFonts w:ascii="Times New Roman" w:hAnsi="Times New Roman" w:cs="Times New Roman"/>
-          <w:sz w:val="24"/>
-          <w:szCs w:val="24"/>
-        </w:rPr>
-        <w:t>Age Rating: 16+</w:t>
-      </w:r>
-    </w:p>
-    <w:p>
-      <w:pPr>
-        <w:rPr>
-          <w:rFonts w:ascii="Times New Roman" w:hAnsi="Times New Roman" w:cs="Times New Roman"/>
-          <w:sz w:val="24"/>
-          <w:szCs w:val="24"/>
-        </w:rPr>
-      </w:pPr>
-      <w:r>
-        <w:rPr>
-          <w:rFonts w:ascii="Times New Roman" w:hAnsi="Times New Roman" w:cs="Times New Roman"/>
-          <w:sz w:val="24"/>
-          <w:szCs w:val="24"/>
-        </w:rPr>
-        <w:t>Explanation:</w:t>
-      </w:r>
-    </w:p>
-    <w:p>
-      <w:pPr>
-        <w:rPr>
-          <w:rFonts w:ascii="Times New Roman" w:hAnsi="Times New Roman" w:cs="Times New Roman"/>
-          <w:sz w:val="24"/>
-          <w:szCs w:val="24"/>
-        </w:rPr>
-      </w:pPr>
-      <w:r>
-        <w:rPr>
-          <w:rFonts w:ascii="Times New Roman" w:hAnsi="Times New Roman" w:cs="Times New Roman"/>
-          <w:sz w:val="24"/>
-          <w:szCs w:val="24"/>
-        </w:rPr>
-        <w:t>Summary:</w:t>
-      </w:r>
-    </w:p>
-    <w:p>
-      <w:pPr>
-        <w:rPr>
-          <w:rFonts w:ascii="Times New Roman" w:hAnsi="Times New Roman" w:cs="Times New Roman"/>
-          <w:sz w:val="24"/>
-          <w:szCs w:val="24"/>
-        </w:rPr>
-      </w:pPr>
-      <w:r>
-        <w:rPr>
-          <w:rFonts w:ascii="Times New Roman" w:hAnsi="Times New Roman" w:cs="Times New Roman"/>
-          <w:sz w:val="24"/>
-          <w:szCs w:val="24"/>
-        </w:rPr>
-        <w:t>Review:</w:t>
-      </w:r>
-    </w:p>
-    <w:p>
-      <w:pPr>
-        <w:rPr>
-          <w:rFonts w:ascii="Times New Roman" w:hAnsi="Times New Roman" w:cs="Times New Roman"/>
-          <w:sz w:val="24"/>
-          <w:szCs w:val="24"/>
-        </w:rPr>
-      </w:pPr>
-      <w:r>
-        <w:rPr>
-          <w:rFonts w:ascii="Times New Roman" w:hAnsi="Times New Roman" w:cs="Times New Roman"/>
-          <w:sz w:val="24"/>
-          <w:szCs w:val="24"/>
-        </w:rPr>
-        <w:t>Tags:</w:t>
-      </w:r>
-    </w:p>
-    <w:p>
-      <w:pPr>
-        <w:rPr>
-          <w:rFonts w:ascii="Times New Roman" w:hAnsi="Times New Roman" w:cs="Times New Roman"/>
-          <w:sz w:val="24"/>
-          <w:szCs w:val="24"/>
-        </w:rPr>
-      </w:pPr>
-    </w:p>
-    <w:p>
-      <w:pPr>
-        <w:rPr>
-          <w:rFonts w:ascii="Times New Roman" w:hAnsi="Times New Roman" w:cs="Times New Roman"/>
-          <w:sz w:val="24"/>
-          <w:szCs w:val="24"/>
-          <w:u w:val="single"/>
-        </w:rPr>
-      </w:pPr>
-      <w:r>
-        <w:rPr>
-          <w:rFonts w:ascii="Times New Roman" w:hAnsi="Times New Roman" w:cs="Times New Roman"/>
-          <w:sz w:val="24"/>
-          <w:szCs w:val="24"/>
-          <w:u w:val="single"/>
-        </w:rPr>
-        <w:t xml:space="preserve">Review </w:t>
-      </w:r>
-      <w:r>
-        <w:rPr>
-          <w:rFonts w:ascii="Times New Roman" w:hAnsi="Times New Roman" w:cs="Times New Roman"/>
-          <w:sz w:val="24"/>
-          <w:szCs w:val="24"/>
-          <w:u w:val="single"/>
-        </w:rPr>
-        <w:t>3</w:t>
-      </w:r>
-    </w:p>
-    <w:p>
-      <w:pPr>
-        <w:rPr>
-          <w:rFonts w:ascii="Times New Roman" w:hAnsi="Times New Roman" w:cs="Times New Roman"/>
-          <w:sz w:val="24"/>
-          <w:szCs w:val="24"/>
-        </w:rPr>
-      </w:pPr>
-      <w:r>
-        <w:rPr>
-          <w:rFonts w:ascii="Times New Roman" w:hAnsi="Times New Roman" w:cs="Times New Roman"/>
-          <w:sz w:val="24"/>
-          <w:szCs w:val="24"/>
-        </w:rPr>
-        <w:t>The Cruel Prince</w:t>
-      </w:r>
-      <w:r>
-        <w:rPr>
-          <w:rFonts w:ascii="Times New Roman" w:hAnsi="Times New Roman" w:cs="Times New Roman"/>
-          <w:sz w:val="24"/>
-          <w:szCs w:val="24"/>
-        </w:rPr>
-        <w:t xml:space="preserve"> by Holly Black</w:t>
-      </w:r>
-    </w:p>
-    <w:p>
-      <w:pPr>
-        <w:rPr>
-          <w:rFonts w:ascii="Times New Roman" w:hAnsi="Times New Roman" w:cs="Times New Roman"/>
-          <w:sz w:val="24"/>
-          <w:szCs w:val="24"/>
-        </w:rPr>
-      </w:pPr>
-      <w:r>
-        <w:rPr>
-          <w:rFonts w:ascii="Times New Roman" w:hAnsi="Times New Roman" w:cs="Times New Roman"/>
-          <w:sz w:val="24"/>
-          <w:szCs w:val="24"/>
-        </w:rPr>
-        <w:t>Age Rating: 13+</w:t>
-      </w:r>
-    </w:p>
-    <w:p>
-      <w:pPr>
-        <w:rPr>
-          <w:rFonts w:ascii="Times New Roman" w:hAnsi="Times New Roman" w:cs="Times New Roman"/>
-          <w:sz w:val="24"/>
-          <w:szCs w:val="24"/>
-        </w:rPr>
-      </w:pPr>
-      <w:r>
-        <w:rPr>
-          <w:rFonts w:ascii="Times New Roman" w:hAnsi="Times New Roman" w:cs="Times New Roman"/>
-          <w:sz w:val="24"/>
-          <w:szCs w:val="24"/>
-        </w:rPr>
-        <w:t>Explanation:</w:t>
-      </w:r>
-    </w:p>
-    <w:p>
-      <w:pPr>
-        <w:rPr>
-          <w:rFonts w:ascii="Times New Roman" w:hAnsi="Times New Roman" w:cs="Times New Roman"/>
-          <w:sz w:val="24"/>
-          <w:szCs w:val="24"/>
-        </w:rPr>
-      </w:pPr>
-      <w:r>
-        <w:rPr>
-          <w:rFonts w:ascii="Times New Roman" w:hAnsi="Times New Roman" w:cs="Times New Roman"/>
-          <w:sz w:val="24"/>
-          <w:szCs w:val="24"/>
-        </w:rPr>
-        <w:t>Summary:</w:t>
-      </w:r>
-      <w:r>
-        <w:rPr>
-          <w:rFonts w:ascii="Times New Roman" w:hAnsi="Times New Roman" w:cs="Times New Roman"/>
-          <w:sz w:val="24"/>
-          <w:szCs w:val="24"/>
-        </w:rPr>
-        <w:t xml:space="preserve"> Living in Faerie is never easy, especially not as a human. Jude Duarte began her life in this magical land at age 7</w:t>
-      </w:r>
-    </w:p>
-    <w:p>
-      <w:pPr>
-        <w:rPr>
-          <w:rFonts w:ascii="Times New Roman" w:hAnsi="Times New Roman" w:cs="Times New Roman"/>
-          <w:sz w:val="24"/>
-          <w:szCs w:val="24"/>
-        </w:rPr>
-      </w:pPr>
-      <w:r>
-        <w:rPr>
-          <w:rFonts w:ascii="Times New Roman" w:hAnsi="Times New Roman" w:cs="Times New Roman"/>
-          <w:sz w:val="24"/>
-          <w:szCs w:val="24"/>
-        </w:rPr>
-        <w:t>Review:</w:t>
-      </w:r>
-    </w:p>
-    <w:p>
-      <w:pPr>
-        <w:rPr>
-          <w:rFonts w:ascii="Times New Roman" w:hAnsi="Times New Roman" w:cs="Times New Roman"/>
-          <w:sz w:val="24"/>
-          <w:szCs w:val="24"/>
-        </w:rPr>
-      </w:pPr>
-      <w:r>
-        <w:rPr>
-          <w:rFonts w:ascii="Times New Roman" w:hAnsi="Times New Roman" w:cs="Times New Roman"/>
-          <w:sz w:val="24"/>
-          <w:szCs w:val="24"/>
-        </w:rPr>
-        <w:t>Tags:</w:t>
-      </w:r>
     </w:p>
     <w:p>
       <w:pPr>

</xml_diff>